<commit_message>
Welcome to the machine!
</commit_message>
<xml_diff>
--- a/UDA_Test.docx
+++ b/UDA_Test.docx
@@ -4,18 +4,7 @@
   <w:body>
     <w:p>
       <w:r>
-        <w:t xml:space="preserve">I am Jesse </w:t>
-      </w:r>
-      <w:proofErr w:type="spellStart"/>
-      <w:r>
-        <w:t>Dachyshyn</w:t>
-      </w:r>
-      <w:proofErr w:type="spellEnd"/>
-      <w:r>
-        <w:t xml:space="preserve"> (who is very confused)!</w:t>
-      </w:r>
-      <w:r>
-        <w:t xml:space="preserve"> I am a Data Analytics student.</w:t>
+        <w:t>Welcome to the machine!</w:t>
       </w:r>
       <w:bookmarkStart w:id="0" w:name="_GoBack"/>
       <w:bookmarkEnd w:id="0"/>

</xml_diff>